<commit_message>
#81 aggiunti testi home, storia e contatti
-Aggiunti testi in home, storia e contatti
-Modificato il layout della pagina registrazione
</commit_message>
<xml_diff>
--- a/website/www/testi_pagine.docx
+++ b/website/www/testi_pagine.docx
@@ -335,10 +335,7 @@
         <w:t xml:space="preserve"> parte si preparerà la crema al </w:t>
       </w:r>
       <w:r>
-        <w:t>pistacchio</w:t>
-      </w:r>
-      <w:r>
-        <w:t>,</w:t>
+        <w:t>pistacchio,</w:t>
       </w:r>
       <w:r>
         <w:t xml:space="preserve"> che andrà poi a farcire i bignè</w:t>
@@ -401,13 +398,7 @@
         <w:t xml:space="preserve"> parte si preparerà la </w:t>
       </w:r>
       <w:r>
-        <w:t>crema chantilly</w:t>
-      </w:r>
-      <w:r>
-        <w:t>,</w:t>
-      </w:r>
-      <w:r>
-        <w:t xml:space="preserve"> </w:t>
+        <w:t xml:space="preserve">crema chantilly, </w:t>
       </w:r>
       <w:r>
         <w:t>che andrà poi a farcire i bignè</w:t>
@@ -419,25 +410,10 @@
         <w:t>.</w:t>
       </w:r>
       <w:r>
-        <w:t xml:space="preserve"> La crema chantilly è </w:t>
-      </w:r>
-      <w:r>
-        <w:t xml:space="preserve">composta </w:t>
-      </w:r>
-      <w:r>
-        <w:t>da panna montata</w:t>
-      </w:r>
-      <w:r>
-        <w:t xml:space="preserve">, </w:t>
-      </w:r>
-      <w:r>
-        <w:t xml:space="preserve">zucchero a velo, </w:t>
-      </w:r>
-      <w:r>
-        <w:t>e un aroma</w:t>
-      </w:r>
-      <w:r>
-        <w:t xml:space="preserve"> alla vaniglia</w:t>
+        <w:t xml:space="preserve"> La crema chantilly è composta </w:t>
+      </w:r>
+      <w:r>
+        <w:t>da panna montata, zucchero a velo, e un aroma alla vaniglia</w:t>
       </w:r>
       <w:r>
         <w:t>.</w:t>
@@ -664,16 +640,7 @@
         </w:rPr>
       </w:pPr>
       <w:r>
-        <w:t xml:space="preserve">Crostatina </w:t>
-      </w:r>
-      <w:r>
-        <w:t>con</w:t>
-      </w:r>
-      <w:r>
-        <w:t xml:space="preserve"> crema di cioccolato </w:t>
-      </w:r>
-      <w:r>
-        <w:t>fondente e banane</w:t>
+        <w:t>Crostatina con crema di cioccolato fondente e banane</w:t>
       </w:r>
     </w:p>
     <w:p>
@@ -706,22 +673,7 @@
         </w:rPr>
       </w:pPr>
       <w:r>
-        <w:t xml:space="preserve">Crostatina </w:t>
-      </w:r>
-      <w:r>
-        <w:t>con</w:t>
-      </w:r>
-      <w:r>
-        <w:t xml:space="preserve"> crema </w:t>
-      </w:r>
-      <w:r>
-        <w:t>chantilly</w:t>
-      </w:r>
-      <w:r>
-        <w:t xml:space="preserve"> e </w:t>
-      </w:r>
-      <w:r>
-        <w:t>lamponi</w:t>
+        <w:t>Crostatina con crema chantilly e lamponi</w:t>
       </w:r>
     </w:p>
     <w:p>
@@ -760,10 +712,7 @@
         </w:rPr>
       </w:pPr>
       <w:r>
-        <w:t xml:space="preserve">Crostatina </w:t>
-      </w:r>
-      <w:r>
-        <w:t>con crema alle mandorle e ananas</w:t>
+        <w:t>Crostatina con crema alle mandorle e ananas</w:t>
       </w:r>
     </w:p>
     <w:p>
@@ -815,62 +764,37 @@
         <w:rPr>
           <w:b/>
         </w:rPr>
-        <w:t xml:space="preserve">Cubo </w:t>
-      </w:r>
-      <w:proofErr w:type="spellStart"/>
-      <w:r>
-        <w:rPr>
-          <w:b/>
-        </w:rPr>
-        <w:t>cioco</w:t>
-      </w:r>
-      <w:proofErr w:type="spellEnd"/>
-      <w:r>
-        <w:rPr>
-          <w:b/>
-        </w:rPr>
-        <w:t>-mango</w:t>
-      </w:r>
-    </w:p>
-    <w:p>
-      <w:pPr>
-        <w:spacing w:after="0"/>
-      </w:pPr>
-      <w:r>
-        <w:t xml:space="preserve">Cubo con strati di </w:t>
-      </w:r>
-      <w:r>
-        <w:t>cioccolato e mango</w:t>
-      </w:r>
-    </w:p>
-    <w:p>
-      <w:pPr>
-        <w:spacing w:after="0"/>
-        <w:rPr>
-          <w:b/>
-        </w:rPr>
-      </w:pPr>
-    </w:p>
-    <w:p>
-      <w:pPr>
-        <w:spacing w:after="0"/>
-        <w:rPr>
-          <w:b/>
-        </w:rPr>
-      </w:pPr>
-      <w:proofErr w:type="gramStart"/>
-      <w:r>
-        <w:rPr>
-          <w:b/>
-        </w:rPr>
-        <w:t>Cubo vaniglia</w:t>
-      </w:r>
-      <w:proofErr w:type="gramEnd"/>
-      <w:r>
-        <w:rPr>
-          <w:b/>
-        </w:rPr>
-        <w:t xml:space="preserve"> e fragola</w:t>
+        <w:t>Cubo cioco-mango</w:t>
+      </w:r>
+    </w:p>
+    <w:p>
+      <w:pPr>
+        <w:spacing w:after="0"/>
+      </w:pPr>
+      <w:r>
+        <w:t>Cubo con strati di cioccolato e mango</w:t>
+      </w:r>
+    </w:p>
+    <w:p>
+      <w:pPr>
+        <w:spacing w:after="0"/>
+        <w:rPr>
+          <w:b/>
+        </w:rPr>
+      </w:pPr>
+    </w:p>
+    <w:p>
+      <w:pPr>
+        <w:spacing w:after="0"/>
+        <w:rPr>
+          <w:b/>
+        </w:rPr>
+      </w:pPr>
+      <w:r>
+        <w:rPr>
+          <w:b/>
+        </w:rPr>
+        <w:t>Cubo vaniglia e fragola</w:t>
       </w:r>
     </w:p>
     <w:p>
@@ -929,19 +853,11 @@
           <w:b/>
         </w:rPr>
       </w:pPr>
-      <w:proofErr w:type="spellStart"/>
-      <w:r>
-        <w:rPr>
-          <w:b/>
-        </w:rPr>
-        <w:t>Tarletta</w:t>
-      </w:r>
-      <w:proofErr w:type="spellEnd"/>
-      <w:r>
-        <w:rPr>
-          <w:b/>
-        </w:rPr>
-        <w:t xml:space="preserve"> al cioccolato e pera</w:t>
+      <w:r>
+        <w:rPr>
+          <w:b/>
+        </w:rPr>
+        <w:t>Tarletta al cioccolato e pera</w:t>
       </w:r>
     </w:p>
     <w:p>
@@ -976,64 +892,45 @@
           <w:b/>
         </w:rPr>
       </w:pPr>
-      <w:proofErr w:type="spellStart"/>
-      <w:r>
-        <w:rPr>
-          <w:b/>
-        </w:rPr>
-        <w:t>Tarletta</w:t>
-      </w:r>
-      <w:proofErr w:type="spellEnd"/>
-      <w:r>
-        <w:rPr>
-          <w:b/>
-        </w:rPr>
-        <w:t xml:space="preserve"> alle mele e frutta secca</w:t>
-      </w:r>
-    </w:p>
-    <w:p>
-      <w:pPr>
-        <w:spacing w:after="0"/>
-        <w:rPr>
-          <w:b/>
-        </w:rPr>
-      </w:pPr>
-      <w:r>
-        <w:t xml:space="preserve">Impasto con farina di lenticchie e pasta di mandorle, riempito con </w:t>
-      </w:r>
-      <w:r>
-        <w:t>listarelle di mela e frutta secca</w:t>
-      </w:r>
-    </w:p>
-    <w:p>
-      <w:pPr>
-        <w:spacing w:after="0"/>
-        <w:rPr>
-          <w:b/>
-        </w:rPr>
-      </w:pPr>
-    </w:p>
-    <w:p>
-      <w:pPr>
-        <w:spacing w:after="0"/>
-        <w:rPr>
-          <w:b/>
-        </w:rPr>
-      </w:pPr>
-      <w:r>
-        <w:rPr>
-          <w:b/>
-        </w:rPr>
-        <w:t xml:space="preserve">Tortino </w:t>
-      </w:r>
-      <w:proofErr w:type="spellStart"/>
-      <w:r>
-        <w:rPr>
-          <w:b/>
-        </w:rPr>
-        <w:t>carabaico</w:t>
-      </w:r>
-      <w:proofErr w:type="spellEnd"/>
+      <w:r>
+        <w:rPr>
+          <w:b/>
+        </w:rPr>
+        <w:t>Tarletta alle mele e frutta secca</w:t>
+      </w:r>
+    </w:p>
+    <w:p>
+      <w:pPr>
+        <w:spacing w:after="0"/>
+        <w:rPr>
+          <w:b/>
+        </w:rPr>
+      </w:pPr>
+      <w:r>
+        <w:t>Impasto con farina di lenticchie e pasta di mandorle, riempito con listarelle di mela e frutta secca</w:t>
+      </w:r>
+    </w:p>
+    <w:p>
+      <w:pPr>
+        <w:spacing w:after="0"/>
+        <w:rPr>
+          <w:b/>
+        </w:rPr>
+      </w:pPr>
+    </w:p>
+    <w:p>
+      <w:pPr>
+        <w:spacing w:after="0"/>
+        <w:rPr>
+          <w:b/>
+        </w:rPr>
+      </w:pPr>
+      <w:r>
+        <w:rPr>
+          <w:b/>
+        </w:rPr>
+        <w:t>Tortino carabaico</w:t>
+      </w:r>
     </w:p>
     <w:p>
       <w:pPr>
@@ -1335,14 +1232,12 @@
           <w:b/>
         </w:rPr>
       </w:pPr>
-      <w:proofErr w:type="spellStart"/>
       <w:r>
         <w:rPr>
           <w:b/>
         </w:rPr>
         <w:t>Exotica</w:t>
       </w:r>
-      <w:proofErr w:type="spellEnd"/>
     </w:p>
     <w:p>
       <w:pPr>
@@ -1427,25 +1322,21 @@
           <w:b/>
         </w:rPr>
       </w:pPr>
-      <w:proofErr w:type="spellStart"/>
       <w:r>
         <w:rPr>
           <w:b/>
         </w:rPr>
         <w:t>Settepetali</w:t>
       </w:r>
-      <w:proofErr w:type="spellEnd"/>
-    </w:p>
-    <w:p>
-      <w:pPr>
-        <w:spacing w:after="0"/>
-      </w:pPr>
-      <w:bookmarkStart w:id="0" w:name="_GoBack"/>
+    </w:p>
+    <w:p>
+      <w:pPr>
+        <w:spacing w:after="0"/>
+      </w:pPr>
       <w:r>
         <w:t>Mousse al cioccolato fondente 70%. Bavarese alle nocciole pralinate. Sfoglie di cioccolato fondente</w:t>
       </w:r>
     </w:p>
-    <w:bookmarkEnd w:id="0"/>
     <w:p>
       <w:pPr>
         <w:spacing w:after="0"/>
@@ -1635,13 +1526,7 @@
       </w:pPr>
       <w:r>
         <w:lastRenderedPageBreak/>
-        <w:t>Fondo di pasta frolla alle mandorle, marmellata ai mirtilli</w:t>
-      </w:r>
-      <w:r>
-        <w:t xml:space="preserve"> </w:t>
-      </w:r>
-      <w:r>
-        <w:t>ricoperta di frutti di bosco freschi</w:t>
+        <w:t>Fondo di pasta frolla alle mandorle, marmellata ai mirtilli ricoperta di frutti di bosco freschi</w:t>
       </w:r>
     </w:p>
     <w:p>
@@ -1671,25 +1556,7 @@
         <w:spacing w:after="0"/>
       </w:pPr>
       <w:r>
-        <w:t>Fondo di meringa alle nocciole, crem</w:t>
-      </w:r>
-      <w:r>
-        <w:t>a</w:t>
-      </w:r>
-      <w:r>
-        <w:t xml:space="preserve"> di cioccolato al latte e nocciole</w:t>
-      </w:r>
-      <w:r>
-        <w:t>, cuore</w:t>
-      </w:r>
-      <w:r>
-        <w:t xml:space="preserve"> avvolto da una leggera </w:t>
-      </w:r>
-      <w:r>
-        <w:t xml:space="preserve">crema </w:t>
-      </w:r>
-      <w:r>
-        <w:t>chantilly di cioccolato al latte</w:t>
+        <w:t>Fondo di meringa alle nocciole, crema di cioccolato al latte e nocciole, cuore avvolto da una leggera crema chantilly di cioccolato al latte</w:t>
       </w:r>
     </w:p>
     <w:p>
@@ -1737,14 +1604,12 @@
           <w:b/>
         </w:rPr>
       </w:pPr>
-      <w:proofErr w:type="spellStart"/>
       <w:r>
         <w:rPr>
           <w:b/>
         </w:rPr>
         <w:t>Exotica</w:t>
       </w:r>
-      <w:proofErr w:type="spellEnd"/>
     </w:p>
     <w:p>
       <w:pPr>
@@ -1829,14 +1694,12 @@
           <w:b/>
         </w:rPr>
       </w:pPr>
-      <w:proofErr w:type="spellStart"/>
       <w:r>
         <w:rPr>
           <w:b/>
         </w:rPr>
         <w:t>Settepetali</w:t>
       </w:r>
-      <w:proofErr w:type="spellEnd"/>
     </w:p>
     <w:p>
       <w:pPr>
@@ -2222,39 +2085,7 @@
           <w:b/>
           <w:color w:val="000000" w:themeColor="text1"/>
         </w:rPr>
-        <w:t>&lt;</w:t>
-      </w:r>
-      <w:proofErr w:type="spellStart"/>
-      <w:r>
-        <w:rPr>
-          <w:b/>
-          <w:color w:val="000000" w:themeColor="text1"/>
-        </w:rPr>
-        <w:t>xml:lang</w:t>
-      </w:r>
-      <w:proofErr w:type="spellEnd"/>
-      <w:r>
-        <w:rPr>
-          <w:b/>
-          <w:color w:val="000000" w:themeColor="text1"/>
-        </w:rPr>
-        <w:t>=”</w:t>
-      </w:r>
-      <w:proofErr w:type="spellStart"/>
-      <w:r>
-        <w:rPr>
-          <w:b/>
-          <w:color w:val="000000" w:themeColor="text1"/>
-        </w:rPr>
-        <w:t>fr</w:t>
-      </w:r>
-      <w:proofErr w:type="spellEnd"/>
-      <w:r>
-        <w:rPr>
-          <w:b/>
-          <w:color w:val="000000" w:themeColor="text1"/>
-        </w:rPr>
-        <w:t>”&gt;</w:t>
+        <w:t>&lt;xml:lang=”fr”&gt;</w:t>
       </w:r>
       <w:r>
         <w:rPr>
@@ -2454,45 +2285,6 @@
         </w:rPr>
         <w:t>“Pasticceria Padovana” concorre ogni anno per il “Campionato Nazionale di Pasticceria” portando in concorso un pasticcere. Negli ultimi vent’anni ci siamo sempre posizionati nelle prime 3 posizioni, vincendo per ben 9 volte il titolo. Abbiamo partecipato anche nelle ultime 5 edizioni del “Campionato Mondiale di Pasticceria”, e nel 2018 siamo arrivati in quinta posizione. Un orgoglio per la nostra pasticceria, che ha raggiunto grandi traguardi, e per il nostro territorio che ci offre la miglior materia prima, sempre ed esclusivamente in nome del mitico “Maestro”.</w:t>
       </w:r>
-    </w:p>
-    <w:p>
-      <w:pPr>
-        <w:spacing w:after="0"/>
-        <w:rPr>
-          <w:color w:val="000000" w:themeColor="text1"/>
-        </w:rPr>
-      </w:pPr>
-    </w:p>
-    <w:p>
-      <w:pPr>
-        <w:spacing w:after="0"/>
-      </w:pPr>
-    </w:p>
-    <w:p>
-      <w:pPr>
-        <w:spacing w:after="0"/>
-        <w:jc w:val="center"/>
-        <w:rPr>
-          <w:b/>
-          <w:color w:val="FF0000"/>
-          <w:sz w:val="28"/>
-          <w:szCs w:val="28"/>
-        </w:rPr>
-      </w:pPr>
-      <w:r>
-        <w:rPr>
-          <w:b/>
-          <w:color w:val="FF0000"/>
-          <w:sz w:val="28"/>
-          <w:szCs w:val="28"/>
-        </w:rPr>
-        <w:t>CHI SIAMO</w:t>
-      </w:r>
-    </w:p>
-    <w:p>
-      <w:pPr>
-        <w:spacing w:after="0"/>
-      </w:pPr>
     </w:p>
     <w:p>
       <w:pPr>
@@ -2538,7 +2330,13 @@
         <w:spacing w:after="0"/>
       </w:pPr>
       <w:r>
-        <w:t xml:space="preserve">Sempre al servizio del cliente, reperibilità 24h. </w:t>
+        <w:t xml:space="preserve">Sempre al servizio del cliente, reperibilità </w:t>
+      </w:r>
+      <w:r>
+        <w:t>garantita.</w:t>
+      </w:r>
+      <w:r>
+        <w:t xml:space="preserve"> </w:t>
       </w:r>
     </w:p>
     <w:p>
@@ -2592,14 +2390,32 @@
       <w:r>
         <w:t xml:space="preserve">: </w:t>
       </w:r>
-      <w:hyperlink r:id="rId6" w:history="1">
-        <w:r>
-          <w:rPr>
-            <w:rStyle w:val="Collegamentoipertestuale"/>
-          </w:rPr>
-          <w:t>marco.dalla.libera@studenti.unipd.it</w:t>
-        </w:r>
-      </w:hyperlink>
+      <w:bookmarkStart w:id="0" w:name="_GoBack"/>
+      <w:bookmarkEnd w:id="0"/>
+      <w:r>
+        <w:fldChar w:fldCharType="begin"/>
+      </w:r>
+      <w:r>
+        <w:instrText xml:space="preserve"> HYPERLINK "mailto:</w:instrText>
+      </w:r>
+      <w:r>
+        <w:instrText>marco.dalla.libera.2@studenti.unipd.it</w:instrText>
+      </w:r>
+      <w:r>
+        <w:instrText xml:space="preserve">" </w:instrText>
+      </w:r>
+      <w:r>
+        <w:fldChar w:fldCharType="separate"/>
+      </w:r>
+      <w:r>
+        <w:rPr>
+          <w:rStyle w:val="Collegamentoipertestuale"/>
+        </w:rPr>
+        <w:t>marco.dalla.libera.2@studenti.unipd.it</w:t>
+      </w:r>
+      <w:r>
+        <w:fldChar w:fldCharType="end"/>
+      </w:r>
     </w:p>
     <w:p>
       <w:pPr>
@@ -2638,13 +2454,8 @@
         <w:spacing w:after="0"/>
       </w:pPr>
       <w:r>
-        <w:t xml:space="preserve">Lunedì – </w:t>
-      </w:r>
-      <w:proofErr w:type="gramStart"/>
-      <w:r>
-        <w:t>Venerdì</w:t>
-      </w:r>
-      <w:proofErr w:type="gramEnd"/>
+        <w:t>Lunedì – Venerdì</w:t>
+      </w:r>
     </w:p>
     <w:p>
       <w:pPr>
@@ -2678,15 +2489,7 @@
         <w:spacing w:after="0"/>
       </w:pPr>
       <w:r>
-        <w:t xml:space="preserve">Sabato – </w:t>
-      </w:r>
-      <w:proofErr w:type="gramStart"/>
-      <w:r>
-        <w:t>Domenica</w:t>
-      </w:r>
-      <w:proofErr w:type="gramEnd"/>
-      <w:r>
-        <w:t>:</w:t>
+        <w:t>Sabato – Domenica:</w:t>
       </w:r>
     </w:p>
     <w:p>
@@ -4238,7 +4041,7 @@
 </file>
 
 <file path=customXml/itemProps1.xml><?xml version="1.0" encoding="utf-8"?>
-<ds:datastoreItem xmlns:ds="http://schemas.openxmlformats.org/officeDocument/2006/customXml" ds:itemID="{DB591F3A-C868-46C5-8089-BE7EE1C25F22}">
+<ds:datastoreItem xmlns:ds="http://schemas.openxmlformats.org/officeDocument/2006/customXml" ds:itemID="{F23BCE26-3B94-4AFE-B909-23C2162D849E}">
   <ds:schemaRefs>
     <ds:schemaRef ds:uri="http://schemas.openxmlformats.org/officeDocument/2006/bibliography"/>
   </ds:schemaRefs>

</xml_diff>

<commit_message>
#113 aggiornate le pagine con colonna a dx
-Aggiornamento fatto
-Il logo ora può indirizzare alla pagina Home (ai fini dell'accessibilità)
</commit_message>
<xml_diff>
--- a/website/www/testi_pagine.docx
+++ b/website/www/testi_pagine.docx
@@ -764,7 +764,21 @@
         <w:rPr>
           <w:b/>
         </w:rPr>
-        <w:t>Cubo cioco-mango</w:t>
+        <w:t xml:space="preserve">Cubo </w:t>
+      </w:r>
+      <w:proofErr w:type="spellStart"/>
+      <w:r>
+        <w:rPr>
+          <w:b/>
+        </w:rPr>
+        <w:t>cioco</w:t>
+      </w:r>
+      <w:proofErr w:type="spellEnd"/>
+      <w:r>
+        <w:rPr>
+          <w:b/>
+        </w:rPr>
+        <w:t>-mango</w:t>
       </w:r>
     </w:p>
     <w:p>
@@ -790,11 +804,19 @@
           <w:b/>
         </w:rPr>
       </w:pPr>
-      <w:r>
-        <w:rPr>
-          <w:b/>
-        </w:rPr>
-        <w:t>Cubo vaniglia e fragola</w:t>
+      <w:proofErr w:type="gramStart"/>
+      <w:r>
+        <w:rPr>
+          <w:b/>
+        </w:rPr>
+        <w:t>Cubo vaniglia</w:t>
+      </w:r>
+      <w:proofErr w:type="gramEnd"/>
+      <w:r>
+        <w:rPr>
+          <w:b/>
+        </w:rPr>
+        <w:t xml:space="preserve"> e fragola</w:t>
       </w:r>
     </w:p>
     <w:p>
@@ -853,11 +875,19 @@
           <w:b/>
         </w:rPr>
       </w:pPr>
-      <w:r>
-        <w:rPr>
-          <w:b/>
-        </w:rPr>
-        <w:t>Tarletta al cioccolato e pera</w:t>
+      <w:proofErr w:type="spellStart"/>
+      <w:r>
+        <w:rPr>
+          <w:b/>
+        </w:rPr>
+        <w:t>Tarletta</w:t>
+      </w:r>
+      <w:proofErr w:type="spellEnd"/>
+      <w:r>
+        <w:rPr>
+          <w:b/>
+        </w:rPr>
+        <w:t xml:space="preserve"> al cioccolato e pera</w:t>
       </w:r>
     </w:p>
     <w:p>
@@ -892,11 +922,19 @@
           <w:b/>
         </w:rPr>
       </w:pPr>
-      <w:r>
-        <w:rPr>
-          <w:b/>
-        </w:rPr>
-        <w:t>Tarletta alle mele e frutta secca</w:t>
+      <w:proofErr w:type="spellStart"/>
+      <w:r>
+        <w:rPr>
+          <w:b/>
+        </w:rPr>
+        <w:t>Tarletta</w:t>
+      </w:r>
+      <w:proofErr w:type="spellEnd"/>
+      <w:r>
+        <w:rPr>
+          <w:b/>
+        </w:rPr>
+        <w:t xml:space="preserve"> alle mele e frutta secca</w:t>
       </w:r>
     </w:p>
     <w:p>
@@ -929,8 +967,16 @@
         <w:rPr>
           <w:b/>
         </w:rPr>
-        <w:t>Tortino carabaico</w:t>
-      </w:r>
+        <w:t xml:space="preserve">Tortino </w:t>
+      </w:r>
+      <w:proofErr w:type="spellStart"/>
+      <w:r>
+        <w:rPr>
+          <w:b/>
+        </w:rPr>
+        <w:t>carabaico</w:t>
+      </w:r>
+      <w:proofErr w:type="spellEnd"/>
     </w:p>
     <w:p>
       <w:pPr>
@@ -1232,12 +1278,14 @@
           <w:b/>
         </w:rPr>
       </w:pPr>
+      <w:proofErr w:type="spellStart"/>
       <w:r>
         <w:rPr>
           <w:b/>
         </w:rPr>
         <w:t>Exotica</w:t>
       </w:r>
+      <w:proofErr w:type="spellEnd"/>
     </w:p>
     <w:p>
       <w:pPr>
@@ -1322,12 +1370,14 @@
           <w:b/>
         </w:rPr>
       </w:pPr>
+      <w:proofErr w:type="spellStart"/>
       <w:r>
         <w:rPr>
           <w:b/>
         </w:rPr>
         <w:t>Settepetali</w:t>
       </w:r>
+      <w:proofErr w:type="spellEnd"/>
     </w:p>
     <w:p>
       <w:pPr>
@@ -1604,12 +1654,14 @@
           <w:b/>
         </w:rPr>
       </w:pPr>
+      <w:proofErr w:type="spellStart"/>
       <w:r>
         <w:rPr>
           <w:b/>
         </w:rPr>
         <w:t>Exotica</w:t>
       </w:r>
+      <w:proofErr w:type="spellEnd"/>
     </w:p>
     <w:p>
       <w:pPr>
@@ -1694,12 +1746,14 @@
           <w:b/>
         </w:rPr>
       </w:pPr>
+      <w:proofErr w:type="spellStart"/>
       <w:r>
         <w:rPr>
           <w:b/>
         </w:rPr>
         <w:t>Settepetali</w:t>
       </w:r>
+      <w:proofErr w:type="spellEnd"/>
     </w:p>
     <w:p>
       <w:pPr>
@@ -2085,7 +2139,39 @@
           <w:b/>
           <w:color w:val="000000" w:themeColor="text1"/>
         </w:rPr>
-        <w:t>&lt;xml:lang=”fr”&gt;</w:t>
+        <w:t>&lt;</w:t>
+      </w:r>
+      <w:proofErr w:type="spellStart"/>
+      <w:r>
+        <w:rPr>
+          <w:b/>
+          <w:color w:val="000000" w:themeColor="text1"/>
+        </w:rPr>
+        <w:t>xml:lang</w:t>
+      </w:r>
+      <w:proofErr w:type="spellEnd"/>
+      <w:r>
+        <w:rPr>
+          <w:b/>
+          <w:color w:val="000000" w:themeColor="text1"/>
+        </w:rPr>
+        <w:t>=”</w:t>
+      </w:r>
+      <w:proofErr w:type="spellStart"/>
+      <w:r>
+        <w:rPr>
+          <w:b/>
+          <w:color w:val="000000" w:themeColor="text1"/>
+        </w:rPr>
+        <w:t>fr</w:t>
+      </w:r>
+      <w:proofErr w:type="spellEnd"/>
+      <w:r>
+        <w:rPr>
+          <w:b/>
+          <w:color w:val="000000" w:themeColor="text1"/>
+        </w:rPr>
+        <w:t>”&gt;</w:t>
       </w:r>
       <w:r>
         <w:rPr>
@@ -2454,8 +2540,13 @@
         <w:spacing w:after="0"/>
       </w:pPr>
       <w:r>
-        <w:t>Lunedì – Venerdì</w:t>
-      </w:r>
+        <w:t xml:space="preserve">Lunedì – </w:t>
+      </w:r>
+      <w:proofErr w:type="gramStart"/>
+      <w:r>
+        <w:t>Venerdì</w:t>
+      </w:r>
+      <w:proofErr w:type="gramEnd"/>
     </w:p>
     <w:p>
       <w:pPr>
@@ -2489,7 +2580,15 @@
         <w:spacing w:after="0"/>
       </w:pPr>
       <w:r>
-        <w:t>Sabato – Domenica:</w:t>
+        <w:t xml:space="preserve">Sabato – </w:t>
+      </w:r>
+      <w:proofErr w:type="gramStart"/>
+      <w:r>
+        <w:t>Domenica</w:t>
+      </w:r>
+      <w:proofErr w:type="gramEnd"/>
+      <w:r>
+        <w:t>:</w:t>
       </w:r>
     </w:p>
     <w:p>
@@ -4041,7 +4140,7 @@
 </file>
 
 <file path=customXml/itemProps1.xml><?xml version="1.0" encoding="utf-8"?>
-<ds:datastoreItem xmlns:ds="http://schemas.openxmlformats.org/officeDocument/2006/customXml" ds:itemID="{F23BCE26-3B94-4AFE-B909-23C2162D849E}">
+<ds:datastoreItem xmlns:ds="http://schemas.openxmlformats.org/officeDocument/2006/customXml" ds:itemID="{266660EA-57DC-4369-91C2-995ED2667714}">
   <ds:schemaRefs>
     <ds:schemaRef ds:uri="http://schemas.openxmlformats.org/officeDocument/2006/bibliography"/>
   </ds:schemaRefs>

</xml_diff>